<commit_message>
fix: Error including missing user_id, reworking generate_answer and adding survey_retention_task_v0.py
</commit_message>
<xml_diff>
--- a/streamlit_agent/kurzfassung_ablauf_umfrage.docx
+++ b/streamlit_agent/kurzfassung_ablauf_umfrage.docx
@@ -6,19 +6,30 @@
       <w:pPr>
         <w:rPr>
           <w:i/>
+          <w:lang w:val="en-US"/>
         </w:rPr>
       </w:pPr>
       <w:r>
         <w:rPr>
           <w:i/>
-        </w:rPr>
-        <w:t>„</w:t>
+          <w:lang w:val="en-US"/>
+        </w:rPr>
+        <w:t xml:space="preserve">Diese Umfrage ist Teil der Bachelorarbeit </w:t>
       </w:r>
       <w:r>
         <w:rPr>
           <w:i/>
-        </w:rPr>
-        <w:t xml:space="preserve">Diese Umfrage ist Teil der Bachelorarbeit mit dem Thema „The Impact of Anthropomorphic design features on Understanding and Learning in LLM-Based Assistants” von Manuel Schwarz. </w:t>
+          <w:iCs/>
+          <w:lang w:val="en-US"/>
+        </w:rPr>
+        <w:t>„The Impact of Anthropomorphic Design Features on Understanding and Learning in LLM-Based Assistants“</w:t>
+      </w:r>
+      <w:r>
+        <w:rPr>
+          <w:i/>
+          <w:lang w:val="en-US"/>
+        </w:rPr>
+        <w:t xml:space="preserve"> von Manuel Schwarz.</w:t>
       </w:r>
     </w:p>
     <w:p>
@@ -27,25 +38,11 @@
           <w:i/>
         </w:rPr>
       </w:pPr>
-    </w:p>
-    <w:p>
-      <w:pPr>
-        <w:rPr>
-          <w:i/>
-        </w:rPr>
-      </w:pPr>
-    </w:p>
-    <w:p>
-      <w:pPr>
-        <w:rPr>
-          <w:i/>
-        </w:rPr>
-      </w:pPr>
       <w:r>
         <w:rPr>
           <w:i/>
         </w:rPr>
-        <w:t xml:space="preserve">Folgende Sachen sind beim Bearbeiten der Umfrage DRINGEND zu beachten: </w:t>
+        <w:t>Bitte beachte während der Teilnahme folgende Vorgaben:</w:t>
       </w:r>
     </w:p>
     <w:p>
@@ -54,113 +51,74 @@
           <w:i/>
         </w:rPr>
       </w:pPr>
-    </w:p>
-    <w:p>
-      <w:pPr>
-        <w:pStyle w:val="Listenabsatz"/>
-        <w:numPr>
-          <w:ilvl w:val="0"/>
-          <w:numId w:val="2"/>
-        </w:numPr>
-        <w:rPr>
-          <w:i/>
-        </w:rPr>
-      </w:pPr>
       <w:r>
         <w:rPr>
-          <w:b/>
-          <w:bCs/>
-          <w:i/>
-        </w:rPr>
-        <w:t>Es dürfen keine Hilfsmittel verwendet werden.</w:t>
+          <w:i/>
+        </w:rPr>
+        <w:t xml:space="preserve">1. </w:t>
       </w:r>
       <w:r>
         <w:rPr>
           <w:i/>
         </w:rPr>
-        <w:br/>
-        <w:t>Dazu zählen unter anderem Notizen, Screenshots, Fotos, Suchmaschinen, externen KI-Tools, Bücher oder Unterlagen.</w:t>
+        <w:t>Es dürfen keine Hilfsmittel verwendet werden (z. B. Notizen, Screenshots, Fotos, Suchmaschinen, externe KI-Tools, Bücher oder Unterlagen).</w:t>
       </w:r>
     </w:p>
     <w:p>
       <w:pPr>
-        <w:pStyle w:val="Listenabsatz"/>
-        <w:numPr>
-          <w:ilvl w:val="0"/>
-          <w:numId w:val="2"/>
-        </w:numPr>
         <w:rPr>
           <w:i/>
         </w:rPr>
       </w:pPr>
       <w:r>
         <w:rPr>
-          <w:b/>
-          <w:bCs/>
-          <w:i/>
-        </w:rPr>
-        <w:t xml:space="preserve">Die KI-Antworten dürfen nicht gespeichert oder weitergegeben werden </w:t>
+          <w:i/>
+        </w:rPr>
+        <w:t>2.</w:t>
       </w:r>
       <w:r>
         <w:rPr>
           <w:i/>
         </w:rPr>
-        <w:br/>
-        <w:t>Darunter fällt Kopieren, Exportieren oder Wiederaufrufen der Lernphase nach Ablauf der 10 Minuten.</w:t>
+        <w:t>Die vom Chatbot generierten Antworten dürfen nicht gespeichert, kopiert oder weitergegeben werden.</w:t>
       </w:r>
     </w:p>
     <w:p>
       <w:pPr>
-        <w:pStyle w:val="Listenabsatz"/>
-        <w:numPr>
-          <w:ilvl w:val="0"/>
-          <w:numId w:val="2"/>
-        </w:numPr>
         <w:rPr>
           <w:i/>
         </w:rPr>
       </w:pPr>
       <w:r>
         <w:rPr>
-          <w:b/>
-          <w:bCs/>
-          <w:i/>
-        </w:rPr>
-        <w:t>Die Bearbeitung muss vollständig allein erfolgen.</w:t>
+          <w:i/>
+        </w:rPr>
+        <w:t xml:space="preserve">3. </w:t>
       </w:r>
       <w:r>
         <w:rPr>
           <w:i/>
         </w:rPr>
-        <w:br/>
-        <w:t>Es dürfen keine anderen Personen zur Unterstützung herangezogen werden.</w:t>
+        <w:t>Die Bearbeitung muss vollständig allein erfolgen.</w:t>
       </w:r>
     </w:p>
     <w:p>
       <w:pPr>
-        <w:pStyle w:val="Listenabsatz"/>
-        <w:numPr>
-          <w:ilvl w:val="0"/>
-          <w:numId w:val="2"/>
-        </w:numPr>
         <w:rPr>
           <w:i/>
         </w:rPr>
       </w:pPr>
       <w:r>
         <w:rPr>
-          <w:b/>
-          <w:bCs/>
-          <w:i/>
-        </w:rPr>
-        <w:t>Nach der Lernphase darf nicht mehr zurückgeblättert werden.</w:t>
+          <w:i/>
+        </w:rPr>
+        <w:t>4.</w:t>
       </w:r>
       <w:r>
         <w:rPr>
           <w:i/>
         </w:rPr>
-        <w:br/>
-        <w:t>Die KI-Antworten dürfen danach nicht erneut angesehen oder reproduziert werden.</w:t>
+        <w:t>Nach Abschluss der Lernphase ist ein Zurückblättern oder erneutes Einsehen der Inhalte nicht erlaubt.</w:t>
       </w:r>
     </w:p>
     <w:p>
@@ -169,50 +127,26 @@
           <w:i/>
         </w:rPr>
       </w:pPr>
-    </w:p>
-    <w:p>
-      <w:pPr>
-        <w:rPr>
-          <w:i/>
-        </w:rPr>
-      </w:pPr>
-    </w:p>
-    <w:p>
-      <w:pPr>
+      <w:r>
         <w:rPr>
           <w:b/>
-          <w:i/>
-        </w:rPr>
-      </w:pPr>
-      <w:r>
-        <w:rPr>
-          <w:b/>
-          <w:i/>
-        </w:rPr>
-        <w:t>Ablauf der Umfrage:</w:t>
+          <w:bCs/>
+          <w:i/>
+        </w:rPr>
+        <w:t>Ablauf der Umfrage</w:t>
       </w:r>
     </w:p>
     <w:p>
       <w:pPr>
         <w:rPr>
-          <w:b/>
-          <w:i/>
-        </w:rPr>
-      </w:pPr>
-    </w:p>
-    <w:p>
-      <w:pPr>
-        <w:rPr>
-          <w:bCs/>
           <w:i/>
         </w:rPr>
       </w:pPr>
       <w:r>
         <w:rPr>
-          <w:bCs/>
-          <w:i/>
-        </w:rPr>
-        <w:t xml:space="preserve">In der Umfrage wirst du zur </w:t>
+          <w:i/>
+        </w:rPr>
+        <w:t xml:space="preserve">Du hast bis zu </w:t>
       </w:r>
       <w:r>
         <w:rPr>
@@ -220,624 +154,111 @@
           <w:bCs/>
           <w:i/>
         </w:rPr>
-        <w:t>folgenden Themenauswahl</w:t>
+        <w:t>5 Minuten</w:t>
       </w:r>
       <w:r>
         <w:rPr>
-          <w:bCs/>
-          <w:i/>
-        </w:rPr>
-        <w:t xml:space="preserve"> befragt:</w:t>
+          <w:i/>
+        </w:rPr>
+        <w:t xml:space="preserve"> Zeit, um dich mithilfe des Chatbots über das Thema </w:t>
+      </w:r>
+      <w:r>
+        <w:rPr>
+          <w:i/>
+          <w:iCs/>
+        </w:rPr>
+        <w:t>Meeresschnee</w:t>
+      </w:r>
+      <w:r>
+        <w:rPr>
+          <w:i/>
+        </w:rPr>
+        <w:t xml:space="preserve"> zu informieren.</w:t>
+      </w:r>
+      <w:r>
+        <w:rPr>
+          <w:i/>
+        </w:rPr>
+        <w:br/>
+        <w:t>Wenn du bereits früher das Gefühl hast, ausreichend informiert zu sein, kannst du die Interaktion vorzeitig beenden und direkt zur Befragung übergehen.</w:t>
       </w:r>
     </w:p>
     <w:p>
       <w:pPr>
         <w:rPr>
-          <w:bCs/>
           <w:i/>
         </w:rPr>
       </w:pPr>
       <w:r>
         <w:rPr>
-          <w:bCs/>
-          <w:i/>
-        </w:rPr>
-        <w:t xml:space="preserve">1.  </w:t>
-      </w:r>
-      <w:r>
-        <w:rPr>
-          <w:bCs/>
-          <w:i/>
-        </w:rPr>
-        <w:t>Definition und Wichtigkeit von Meeresschnee</w:t>
+          <w:i/>
+        </w:rPr>
+        <w:t>Die Fragen, die du dem Chatbot stellst, sind frei wählbar. Zur Orientierung werden dir im Interface beispielhafte Themenbereiche angezeigt, zu denen du Fragen stellen kannst.</w:t>
       </w:r>
     </w:p>
     <w:p>
       <w:pPr>
         <w:rPr>
+          <w:i/>
+        </w:rPr>
+      </w:pPr>
+      <w:r>
+        <w:rPr>
+          <w:b/>
           <w:bCs/>
           <w:i/>
         </w:rPr>
-      </w:pPr>
-      <w:r>
-        <w:rPr>
-          <w:bCs/>
-          <w:i/>
-        </w:rPr>
-        <w:t xml:space="preserve">2. </w:t>
-      </w:r>
-      <w:r>
-        <w:rPr>
-          <w:bCs/>
-          <w:i/>
-        </w:rPr>
-        <w:t>Sammlung und Untersuchung von Meeresschnee</w:t>
+        <w:t>Nach der Umfrage</w:t>
       </w:r>
     </w:p>
     <w:p>
       <w:pPr>
         <w:rPr>
-          <w:bCs/>
           <w:i/>
         </w:rPr>
       </w:pPr>
       <w:r>
         <w:rPr>
-          <w:bCs/>
-          <w:i/>
-        </w:rPr>
-        <w:t xml:space="preserve">3. </w:t>
+          <w:i/>
+        </w:rPr>
+        <w:t>24 Stunden nach Abschluss der ersten Befragung erhältst du einen Link zu einer zweiten, kurzen Umfrage (Dauer ca. 3 Minuten). Diese dient dazu zu überprüfen, welche Inhalte du nach einem Tag noch erinnern kannst.</w:t>
       </w:r>
       <w:r>
         <w:rPr>
-          <w:bCs/>
-          <w:i/>
-        </w:rPr>
-        <w:t>Probleme bei der Probenahm</w:t>
+          <w:i/>
+        </w:rPr>
+        <w:br/>
+        <w:t xml:space="preserve">Für die Auswertung der Studie ist es erforderlich, </w:t>
       </w:r>
       <w:r>
         <w:rPr>
+          <w:b/>
           <w:bCs/>
           <w:i/>
         </w:rPr>
-        <w:t>e</w:t>
+        <w:t>beide Umfragen vollständig auszufüllen</w:t>
+      </w:r>
+      <w:r>
+        <w:rPr>
+          <w:i/>
+        </w:rPr>
+        <w:t>.</w:t>
       </w:r>
     </w:p>
     <w:p>
       <w:pPr>
         <w:rPr>
-          <w:bCs/>
           <w:i/>
         </w:rPr>
       </w:pPr>
       <w:r>
         <w:rPr>
-          <w:bCs/>
-          <w:i/>
-        </w:rPr>
-        <w:t xml:space="preserve">4. </w:t>
-      </w:r>
-      <w:r>
-        <w:rPr>
-          <w:bCs/>
-          <w:i/>
-        </w:rPr>
-        <w:t>Entstehung von Meeresschnee</w:t>
+          <w:i/>
+        </w:rPr>
+        <w:t>Die Teilnahme erfolgt anonym. Es werden keine personenbezogenen Daten erhoben.</w:t>
       </w:r>
     </w:p>
-    <w:p>
-      <w:pPr>
-        <w:rPr>
-          <w:bCs/>
-          <w:i/>
-        </w:rPr>
-      </w:pPr>
-      <w:r>
-        <w:rPr>
-          <w:bCs/>
-          <w:i/>
-        </w:rPr>
-        <w:t xml:space="preserve">5. </w:t>
-      </w:r>
-      <w:r>
-        <w:rPr>
-          <w:bCs/>
-          <w:i/>
-        </w:rPr>
-        <w:t>Gründe für eine Abnahme der Meeresschnee-Menge</w:t>
-      </w:r>
-    </w:p>
-    <w:p>
-      <w:pPr>
-        <w:rPr>
-          <w:bCs/>
-          <w:i/>
-        </w:rPr>
-      </w:pPr>
-      <w:r>
-        <w:rPr>
-          <w:bCs/>
-          <w:i/>
-        </w:rPr>
-        <w:t xml:space="preserve">Dazu hast du 10 Minuten </w:t>
-      </w:r>
-      <w:r>
-        <w:rPr>
-          <w:bCs/>
-          <w:i/>
-        </w:rPr>
-        <w:t>Zeit,</w:t>
-      </w:r>
-      <w:r>
-        <w:rPr>
-          <w:bCs/>
-          <w:i/>
-        </w:rPr>
-        <w:t xml:space="preserve"> um dir</w:t>
-      </w:r>
-      <w:r>
-        <w:rPr>
-          <w:bCs/>
-          <w:i/>
-        </w:rPr>
-        <w:t xml:space="preserve"> die Themen vom </w:t>
-      </w:r>
-      <w:r>
-        <w:rPr>
-          <w:bCs/>
-          <w:i/>
-        </w:rPr>
-        <w:t>Chatbot</w:t>
-      </w:r>
-      <w:r>
-        <w:rPr>
-          <w:bCs/>
-          <w:i/>
-        </w:rPr>
-        <w:t xml:space="preserve"> erklären zu lassen. </w:t>
-      </w:r>
-    </w:p>
-    <w:p>
-      <w:pPr>
-        <w:rPr>
-          <w:bCs/>
-          <w:i/>
-        </w:rPr>
-      </w:pPr>
-    </w:p>
-    <w:p>
-      <w:pPr>
-        <w:rPr>
-          <w:b/>
-          <w:bCs/>
-          <w:i/>
-        </w:rPr>
-      </w:pPr>
-    </w:p>
-    <w:p>
-      <w:pPr>
-        <w:rPr>
-          <w:b/>
-          <w:bCs/>
-          <w:i/>
-        </w:rPr>
-      </w:pPr>
-      <w:r>
-        <w:rPr>
-          <w:b/>
-          <w:bCs/>
-          <w:i/>
-        </w:rPr>
-        <w:t>Wichtige Hinweise zur Nutzung der Prompts</w:t>
-      </w:r>
-    </w:p>
-    <w:p>
-      <w:pPr>
-        <w:rPr>
-          <w:bCs/>
-          <w:i/>
-        </w:rPr>
-      </w:pPr>
-      <w:r>
-        <w:rPr>
-          <w:bCs/>
-          <w:i/>
-        </w:rPr>
-        <w:lastRenderedPageBreak/>
-        <w:t>Dir stehen</w:t>
-      </w:r>
-      <w:r>
-        <w:rPr>
-          <w:b/>
-          <w:bCs/>
-          <w:i/>
-        </w:rPr>
-        <w:t xml:space="preserve"> </w:t>
-      </w:r>
-      <w:r>
-        <w:rPr>
-          <w:b/>
-          <w:bCs/>
-          <w:i/>
-        </w:rPr>
-        <w:t>fünf</w:t>
-      </w:r>
-      <w:r>
-        <w:rPr>
-          <w:b/>
-          <w:bCs/>
-          <w:i/>
-        </w:rPr>
-        <w:t xml:space="preserve"> verpflichtende Start-Prompts </w:t>
-      </w:r>
-      <w:r>
-        <w:rPr>
-          <w:bCs/>
-          <w:i/>
-        </w:rPr>
-        <w:t>zur Verfügung.</w:t>
-      </w:r>
-      <w:r>
-        <w:rPr>
-          <w:bCs/>
-          <w:i/>
-        </w:rPr>
-        <w:br/>
-        <w:t>Bitte</w:t>
-      </w:r>
-      <w:r>
-        <w:rPr>
-          <w:b/>
-          <w:bCs/>
-          <w:i/>
-        </w:rPr>
-        <w:t xml:space="preserve"> kopiere diese Prompts vor Beginn </w:t>
-      </w:r>
-      <w:r>
-        <w:rPr>
-          <w:bCs/>
-          <w:i/>
-        </w:rPr>
-        <w:t>und speichere sie an einem beliebigen Ort</w:t>
-      </w:r>
-      <w:r>
-        <w:rPr>
-          <w:b/>
-          <w:bCs/>
-          <w:i/>
-        </w:rPr>
-        <w:t xml:space="preserve"> </w:t>
-      </w:r>
-      <w:r>
-        <w:rPr>
-          <w:bCs/>
-          <w:i/>
-        </w:rPr>
-        <w:t>deiner Wahl (z. B. Editor, Word, Notizen, WhatsApp, …).</w:t>
-      </w:r>
-    </w:p>
-    <w:p>
-      <w:pPr>
-        <w:rPr>
-          <w:b/>
-          <w:bCs/>
-          <w:i/>
-        </w:rPr>
-      </w:pPr>
-      <w:r>
-        <w:rPr>
-          <w:b/>
-          <w:bCs/>
-          <w:i/>
-        </w:rPr>
-        <w:t>Wichtig:</w:t>
-      </w:r>
-      <w:r>
-        <w:rPr>
-          <w:b/>
-          <w:bCs/>
-          <w:i/>
-        </w:rPr>
-        <w:br/>
-        <w:t xml:space="preserve">Stelle diese </w:t>
-      </w:r>
-      <w:r>
-        <w:rPr>
-          <w:b/>
-          <w:bCs/>
-          <w:i/>
-        </w:rPr>
-        <w:t>fünf</w:t>
-      </w:r>
-      <w:r>
-        <w:rPr>
-          <w:b/>
-          <w:bCs/>
-          <w:i/>
-        </w:rPr>
-        <w:t xml:space="preserve"> Prompts zuerst an die KI und erst danach deine eigenen individuellen Fragen.</w:t>
-      </w:r>
-    </w:p>
-    <w:p>
-      <w:pPr>
-        <w:numPr>
-          <w:ilvl w:val="0"/>
-          <w:numId w:val="4"/>
-        </w:numPr>
-        <w:rPr>
-          <w:bCs/>
-          <w:i/>
-        </w:rPr>
-      </w:pPr>
-      <w:r>
-        <w:rPr>
-          <w:bCs/>
-          <w:i/>
-        </w:rPr>
-        <w:t>Erster Prompt:</w:t>
-      </w:r>
-      <w:r>
-        <w:rPr>
-          <w:bCs/>
-          <w:i/>
-        </w:rPr>
-        <w:t xml:space="preserve"> </w:t>
-      </w:r>
-      <w:r>
-        <w:rPr>
-          <w:bCs/>
-          <w:i/>
-        </w:rPr>
-        <w:t>Was ist Meeresschnee?</w:t>
-      </w:r>
-    </w:p>
-    <w:p>
-      <w:pPr>
-        <w:numPr>
-          <w:ilvl w:val="0"/>
-          <w:numId w:val="4"/>
-        </w:numPr>
-        <w:rPr>
-          <w:bCs/>
-          <w:i/>
-        </w:rPr>
-      </w:pPr>
-      <w:r>
-        <w:rPr>
-          <w:bCs/>
-          <w:i/>
-        </w:rPr>
-        <w:t>Zweiter Prompt</w:t>
-      </w:r>
-      <w:r>
-        <w:rPr>
-          <w:bCs/>
-          <w:i/>
-        </w:rPr>
-        <w:t xml:space="preserve">: </w:t>
-      </w:r>
-      <w:r>
-        <w:rPr>
-          <w:bCs/>
-          <w:i/>
-        </w:rPr>
-        <w:t>Wie wird Meeresschnee gesammelt</w:t>
-      </w:r>
-      <w:r>
-        <w:rPr>
-          <w:bCs/>
-          <w:i/>
-        </w:rPr>
-        <w:t xml:space="preserve"> und welche Probleme können dabei auftreten</w:t>
-      </w:r>
-      <w:r>
-        <w:rPr>
-          <w:bCs/>
-          <w:i/>
-        </w:rPr>
-        <w:t>?</w:t>
-      </w:r>
-    </w:p>
-    <w:p>
-      <w:pPr>
-        <w:numPr>
-          <w:ilvl w:val="0"/>
-          <w:numId w:val="4"/>
-        </w:numPr>
-        <w:rPr>
-          <w:bCs/>
-          <w:i/>
-        </w:rPr>
-      </w:pPr>
-      <w:r>
-        <w:rPr>
-          <w:bCs/>
-          <w:i/>
-        </w:rPr>
-        <w:t xml:space="preserve">Dritter Prompt: </w:t>
-      </w:r>
-      <w:r>
-        <w:rPr>
-          <w:bCs/>
-          <w:i/>
-        </w:rPr>
-        <w:t>Wie entsteht Meeresschnee?</w:t>
-      </w:r>
-    </w:p>
-    <w:p>
-      <w:pPr>
-        <w:numPr>
-          <w:ilvl w:val="0"/>
-          <w:numId w:val="4"/>
-        </w:numPr>
-        <w:rPr>
-          <w:bCs/>
-          <w:i/>
-        </w:rPr>
-      </w:pPr>
-      <w:r>
-        <w:rPr>
-          <w:bCs/>
-          <w:i/>
-        </w:rPr>
-        <w:t>Vierter</w:t>
-      </w:r>
-      <w:r>
-        <w:rPr>
-          <w:bCs/>
-          <w:i/>
-        </w:rPr>
-        <w:t xml:space="preserve"> Prompt: </w:t>
-      </w:r>
-      <w:r>
-        <w:rPr>
-          <w:bCs/>
-          <w:i/>
-        </w:rPr>
-        <w:t>Weshalb ist Meeresschnee von Bedeutung?</w:t>
-      </w:r>
-    </w:p>
-    <w:p>
-      <w:pPr>
-        <w:numPr>
-          <w:ilvl w:val="0"/>
-          <w:numId w:val="4"/>
-        </w:numPr>
-        <w:rPr>
-          <w:bCs/>
-          <w:i/>
-        </w:rPr>
-      </w:pPr>
-      <w:r>
-        <w:rPr>
-          <w:bCs/>
-          <w:i/>
-        </w:rPr>
-        <w:t xml:space="preserve">Fünfter Prompt: </w:t>
-      </w:r>
-      <w:r>
-        <w:rPr>
-          <w:bCs/>
-          <w:i/>
-        </w:rPr>
-        <w:t>Wie zerfällt Meeresschnee?</w:t>
-      </w:r>
-    </w:p>
-    <w:p>
-      <w:pPr>
-        <w:rPr>
-          <w:bCs/>
-          <w:i/>
-        </w:rPr>
-      </w:pPr>
-    </w:p>
-    <w:p>
-      <w:pPr>
-        <w:rPr>
-          <w:bCs/>
-          <w:i/>
-        </w:rPr>
-      </w:pPr>
-    </w:p>
-    <w:p>
-      <w:pPr>
-        <w:rPr>
-          <w:b/>
-          <w:bCs/>
-          <w:i/>
-        </w:rPr>
-      </w:pPr>
-      <w:r>
-        <w:rPr>
-          <w:bCs/>
-          <w:i/>
-        </w:rPr>
-        <w:t>Alle Informationen, die du für das Beantworten der späteren Fragen benötigst, findest du in den Antworten auf</w:t>
-      </w:r>
-      <w:r>
-        <w:rPr>
-          <w:b/>
-          <w:bCs/>
-          <w:i/>
-        </w:rPr>
-        <w:t xml:space="preserve"> diese</w:t>
-      </w:r>
-      <w:r>
-        <w:rPr>
-          <w:b/>
-          <w:bCs/>
-          <w:i/>
-        </w:rPr>
-        <w:t>n fünf</w:t>
-      </w:r>
-      <w:r>
-        <w:rPr>
-          <w:b/>
-          <w:bCs/>
-          <w:i/>
-        </w:rPr>
-        <w:t xml:space="preserve"> Start-Prompts.</w:t>
-      </w:r>
-      <w:r>
-        <w:rPr>
-          <w:b/>
-          <w:bCs/>
-          <w:i/>
-        </w:rPr>
-        <w:br/>
-      </w:r>
-      <w:r>
-        <w:rPr>
-          <w:bCs/>
-          <w:i/>
-        </w:rPr>
-        <w:t>Die KI unterstützt dich bei Verständnisfragen, ist jedoch ausschließlich auf ein</w:t>
-      </w:r>
-      <w:r>
-        <w:rPr>
-          <w:b/>
-          <w:bCs/>
-          <w:i/>
-        </w:rPr>
-        <w:t xml:space="preserve"> klar abgegrenztes Themengebiet </w:t>
-      </w:r>
-      <w:r>
-        <w:rPr>
-          <w:bCs/>
-          <w:i/>
-        </w:rPr>
-        <w:t>trainiert.</w:t>
-      </w:r>
-      <w:r>
-        <w:rPr>
-          <w:bCs/>
-          <w:i/>
-        </w:rPr>
-        <w:br/>
-        <w:t>Fragen, die außerhalb dieses Themenbereichs liegen, können daher</w:t>
-      </w:r>
-      <w:r>
-        <w:rPr>
-          <w:b/>
-          <w:bCs/>
-          <w:i/>
-        </w:rPr>
-        <w:t xml:space="preserve"> nicht beantwortet werden.</w:t>
-      </w:r>
-      <w:r>
-        <w:rPr>
-          <w:b/>
-          <w:bCs/>
-          <w:i/>
-        </w:rPr>
-        <w:t>"</w:t>
-      </w:r>
-    </w:p>
-    <w:p>
-      <w:pPr>
-        <w:ind w:left="48"/>
-      </w:pPr>
-    </w:p>
+    <w:p/>
     <w:sectPr>
       <w:pgSz w:w="11906" w:h="16838"/>
       <w:pgMar w:top="1417" w:right="1417" w:bottom="1134" w:left="1417" w:header="708" w:footer="708" w:gutter="0"/>
@@ -1053,6 +474,119 @@
     </w:lvl>
   </w:abstractNum>
   <w:abstractNum w:abstractNumId="2" w15:restartNumberingAfterBreak="0">
+    <w:nsid w:val="21D76CE4"/>
+    <w:multiLevelType w:val="multilevel"/>
+    <w:tmpl w:val="88B02A3A"/>
+    <w:lvl w:ilvl="0">
+      <w:start w:val="1"/>
+      <w:numFmt w:val="decimal"/>
+      <w:lvlText w:val="%1."/>
+      <w:lvlJc w:val="left"/>
+      <w:pPr>
+        <w:tabs>
+          <w:tab w:val="num" w:pos="720"/>
+        </w:tabs>
+        <w:ind w:left="720" w:hanging="360"/>
+      </w:pPr>
+    </w:lvl>
+    <w:lvl w:ilvl="1" w:tentative="1">
+      <w:start w:val="1"/>
+      <w:numFmt w:val="decimal"/>
+      <w:lvlText w:val="%2."/>
+      <w:lvlJc w:val="left"/>
+      <w:pPr>
+        <w:tabs>
+          <w:tab w:val="num" w:pos="1440"/>
+        </w:tabs>
+        <w:ind w:left="1440" w:hanging="360"/>
+      </w:pPr>
+    </w:lvl>
+    <w:lvl w:ilvl="2" w:tentative="1">
+      <w:start w:val="1"/>
+      <w:numFmt w:val="decimal"/>
+      <w:lvlText w:val="%3."/>
+      <w:lvlJc w:val="left"/>
+      <w:pPr>
+        <w:tabs>
+          <w:tab w:val="num" w:pos="2160"/>
+        </w:tabs>
+        <w:ind w:left="2160" w:hanging="360"/>
+      </w:pPr>
+    </w:lvl>
+    <w:lvl w:ilvl="3" w:tentative="1">
+      <w:start w:val="1"/>
+      <w:numFmt w:val="decimal"/>
+      <w:lvlText w:val="%4."/>
+      <w:lvlJc w:val="left"/>
+      <w:pPr>
+        <w:tabs>
+          <w:tab w:val="num" w:pos="2880"/>
+        </w:tabs>
+        <w:ind w:left="2880" w:hanging="360"/>
+      </w:pPr>
+    </w:lvl>
+    <w:lvl w:ilvl="4" w:tentative="1">
+      <w:start w:val="1"/>
+      <w:numFmt w:val="decimal"/>
+      <w:lvlText w:val="%5."/>
+      <w:lvlJc w:val="left"/>
+      <w:pPr>
+        <w:tabs>
+          <w:tab w:val="num" w:pos="3600"/>
+        </w:tabs>
+        <w:ind w:left="3600" w:hanging="360"/>
+      </w:pPr>
+    </w:lvl>
+    <w:lvl w:ilvl="5" w:tentative="1">
+      <w:start w:val="1"/>
+      <w:numFmt w:val="decimal"/>
+      <w:lvlText w:val="%6."/>
+      <w:lvlJc w:val="left"/>
+      <w:pPr>
+        <w:tabs>
+          <w:tab w:val="num" w:pos="4320"/>
+        </w:tabs>
+        <w:ind w:left="4320" w:hanging="360"/>
+      </w:pPr>
+    </w:lvl>
+    <w:lvl w:ilvl="6" w:tentative="1">
+      <w:start w:val="1"/>
+      <w:numFmt w:val="decimal"/>
+      <w:lvlText w:val="%7."/>
+      <w:lvlJc w:val="left"/>
+      <w:pPr>
+        <w:tabs>
+          <w:tab w:val="num" w:pos="5040"/>
+        </w:tabs>
+        <w:ind w:left="5040" w:hanging="360"/>
+      </w:pPr>
+    </w:lvl>
+    <w:lvl w:ilvl="7" w:tentative="1">
+      <w:start w:val="1"/>
+      <w:numFmt w:val="decimal"/>
+      <w:lvlText w:val="%8."/>
+      <w:lvlJc w:val="left"/>
+      <w:pPr>
+        <w:tabs>
+          <w:tab w:val="num" w:pos="5760"/>
+        </w:tabs>
+        <w:ind w:left="5760" w:hanging="360"/>
+      </w:pPr>
+    </w:lvl>
+    <w:lvl w:ilvl="8" w:tentative="1">
+      <w:start w:val="1"/>
+      <w:numFmt w:val="decimal"/>
+      <w:lvlText w:val="%9."/>
+      <w:lvlJc w:val="left"/>
+      <w:pPr>
+        <w:tabs>
+          <w:tab w:val="num" w:pos="6480"/>
+        </w:tabs>
+        <w:ind w:left="6480" w:hanging="360"/>
+      </w:pPr>
+    </w:lvl>
+  </w:abstractNum>
+  <w:abstractNum w:abstractNumId="3" w15:restartNumberingAfterBreak="0">
     <w:nsid w:val="26EC537E"/>
     <w:multiLevelType w:val="hybridMultilevel"/>
     <w:tmpl w:val="870AFE62"/>
@@ -1165,7 +699,7 @@
       </w:rPr>
     </w:lvl>
   </w:abstractNum>
-  <w:abstractNum w:abstractNumId="3" w15:restartNumberingAfterBreak="0">
+  <w:abstractNum w:abstractNumId="4" w15:restartNumberingAfterBreak="0">
     <w:nsid w:val="315D0538"/>
     <w:multiLevelType w:val="hybridMultilevel"/>
     <w:tmpl w:val="9B3A9D52"/>
@@ -1254,7 +788,7 @@
       </w:pPr>
     </w:lvl>
   </w:abstractNum>
-  <w:abstractNum w:abstractNumId="4" w15:restartNumberingAfterBreak="0">
+  <w:abstractNum w:abstractNumId="5" w15:restartNumberingAfterBreak="0">
     <w:nsid w:val="399B2C87"/>
     <w:multiLevelType w:val="hybridMultilevel"/>
     <w:tmpl w:val="27EA9A54"/>
@@ -1367,7 +901,7 @@
       </w:rPr>
     </w:lvl>
   </w:abstractNum>
-  <w:abstractNum w:abstractNumId="5" w15:restartNumberingAfterBreak="0">
+  <w:abstractNum w:abstractNumId="6" w15:restartNumberingAfterBreak="0">
     <w:nsid w:val="3BBE22C0"/>
     <w:multiLevelType w:val="hybridMultilevel"/>
     <w:tmpl w:val="6284E714"/>
@@ -1480,7 +1014,7 @@
       </w:rPr>
     </w:lvl>
   </w:abstractNum>
-  <w:abstractNum w:abstractNumId="6" w15:restartNumberingAfterBreak="0">
+  <w:abstractNum w:abstractNumId="7" w15:restartNumberingAfterBreak="0">
     <w:nsid w:val="400839E4"/>
     <w:multiLevelType w:val="hybridMultilevel"/>
     <w:tmpl w:val="524CA1EE"/>
@@ -1593,7 +1127,7 @@
       </w:rPr>
     </w:lvl>
   </w:abstractNum>
-  <w:abstractNum w:abstractNumId="7" w15:restartNumberingAfterBreak="0">
+  <w:abstractNum w:abstractNumId="8" w15:restartNumberingAfterBreak="0">
     <w:nsid w:val="4D585C2C"/>
     <w:multiLevelType w:val="hybridMultilevel"/>
     <w:tmpl w:val="D2906836"/>
@@ -1706,7 +1240,7 @@
       </w:rPr>
     </w:lvl>
   </w:abstractNum>
-  <w:abstractNum w:abstractNumId="8" w15:restartNumberingAfterBreak="0">
+  <w:abstractNum w:abstractNumId="9" w15:restartNumberingAfterBreak="0">
     <w:nsid w:val="5EDD7DC9"/>
     <w:multiLevelType w:val="hybridMultilevel"/>
     <w:tmpl w:val="CB865168"/>
@@ -1795,7 +1329,7 @@
       </w:pPr>
     </w:lvl>
   </w:abstractNum>
-  <w:abstractNum w:abstractNumId="9" w15:restartNumberingAfterBreak="0">
+  <w:abstractNum w:abstractNumId="10" w15:restartNumberingAfterBreak="0">
     <w:nsid w:val="66B33985"/>
     <w:multiLevelType w:val="multilevel"/>
     <w:tmpl w:val="DBF01F50"/>
@@ -1908,7 +1442,7 @@
       </w:pPr>
     </w:lvl>
   </w:abstractNum>
-  <w:abstractNum w:abstractNumId="10" w15:restartNumberingAfterBreak="0">
+  <w:abstractNum w:abstractNumId="11" w15:restartNumberingAfterBreak="0">
     <w:nsid w:val="67BE24AE"/>
     <w:multiLevelType w:val="hybridMultilevel"/>
     <w:tmpl w:val="3B20AE4A"/>
@@ -2021,7 +1555,7 @@
       </w:rPr>
     </w:lvl>
   </w:abstractNum>
-  <w:abstractNum w:abstractNumId="11" w15:restartNumberingAfterBreak="0">
+  <w:abstractNum w:abstractNumId="12" w15:restartNumberingAfterBreak="0">
     <w:nsid w:val="72631C02"/>
     <w:multiLevelType w:val="hybridMultilevel"/>
     <w:tmpl w:val="5B262AE8"/>
@@ -2110,7 +1644,7 @@
       </w:pPr>
     </w:lvl>
   </w:abstractNum>
-  <w:abstractNum w:abstractNumId="12" w15:restartNumberingAfterBreak="0">
+  <w:abstractNum w:abstractNumId="13" w15:restartNumberingAfterBreak="0">
     <w:nsid w:val="796B4BC9"/>
     <w:multiLevelType w:val="hybridMultilevel"/>
     <w:tmpl w:val="4D484ECE"/>
@@ -2224,43 +1758,46 @@
     </w:lvl>
   </w:abstractNum>
   <w:num w:numId="1" w16cid:durableId="584998592">
-    <w:abstractNumId w:val="11"/>
+    <w:abstractNumId w:val="12"/>
   </w:num>
   <w:num w:numId="2" w16cid:durableId="1610698305">
     <w:abstractNumId w:val="0"/>
   </w:num>
   <w:num w:numId="3" w16cid:durableId="1886139924">
-    <w:abstractNumId w:val="3"/>
+    <w:abstractNumId w:val="4"/>
   </w:num>
   <w:num w:numId="4" w16cid:durableId="1654873948">
-    <w:abstractNumId w:val="9"/>
+    <w:abstractNumId w:val="10"/>
   </w:num>
   <w:num w:numId="5" w16cid:durableId="489516566">
-    <w:abstractNumId w:val="4"/>
+    <w:abstractNumId w:val="5"/>
   </w:num>
   <w:num w:numId="6" w16cid:durableId="859398353">
     <w:abstractNumId w:val="1"/>
   </w:num>
   <w:num w:numId="7" w16cid:durableId="1807316191">
+    <w:abstractNumId w:val="9"/>
+  </w:num>
+  <w:num w:numId="8" w16cid:durableId="657078025">
+    <w:abstractNumId w:val="13"/>
+  </w:num>
+  <w:num w:numId="9" w16cid:durableId="1311667964">
+    <w:abstractNumId w:val="3"/>
+  </w:num>
+  <w:num w:numId="10" w16cid:durableId="124197544">
+    <w:abstractNumId w:val="11"/>
+  </w:num>
+  <w:num w:numId="11" w16cid:durableId="958873260">
+    <w:abstractNumId w:val="7"/>
+  </w:num>
+  <w:num w:numId="12" w16cid:durableId="1816410424">
+    <w:abstractNumId w:val="6"/>
+  </w:num>
+  <w:num w:numId="13" w16cid:durableId="1226530941">
     <w:abstractNumId w:val="8"/>
   </w:num>
-  <w:num w:numId="8" w16cid:durableId="657078025">
-    <w:abstractNumId w:val="12"/>
-  </w:num>
-  <w:num w:numId="9" w16cid:durableId="1311667964">
+  <w:num w:numId="14" w16cid:durableId="544102305">
     <w:abstractNumId w:val="2"/>
-  </w:num>
-  <w:num w:numId="10" w16cid:durableId="124197544">
-    <w:abstractNumId w:val="10"/>
-  </w:num>
-  <w:num w:numId="11" w16cid:durableId="958873260">
-    <w:abstractNumId w:val="6"/>
-  </w:num>
-  <w:num w:numId="12" w16cid:durableId="1816410424">
-    <w:abstractNumId w:val="5"/>
-  </w:num>
-  <w:num w:numId="13" w16cid:durableId="1226530941">
-    <w:abstractNumId w:val="7"/>
   </w:num>
 </w:numbering>
 </file>

</xml_diff>